<commit_message>
DL & MPD Tool updated
</commit_message>
<xml_diff>
--- a/FreeRTOS 3.0 Documentation/5. Tools/1. Download Tool/1. Prerequisites/Prerequisites.docx
+++ b/FreeRTOS 3.0 Documentation/5. Tools/1. Download Tool/1. Prerequisites/Prerequisites.docx
@@ -8,7 +8,7 @@
       </w:pPr>
       <w:bookmarkStart w:id="0" w:name="_Toc116902108"/>
       <w:bookmarkStart w:id="1" w:name="_Toc142581351"/>
-      <w:bookmarkStart w:id="2" w:name="_Toc147501048"/>
+      <w:bookmarkStart w:id="2" w:name="_Toc149813281"/>
       <w:bookmarkStart w:id="3" w:name="_Toc46314518"/>
       <w:r>
         <w:t>EVB-A</w:t>
@@ -22,13 +22,18 @@
         <w:jc w:val="both"/>
       </w:pPr>
       <w:r>
-        <w:t>User must have procured the InnoPhase Talaria TWO evaluation board, and a USB cable to connect the evaluation board to the PC. Though this document specifically describes the use of the GUI on a Windows platform, the procedure is similar for Linux OS as well.</w:t>
-      </w:r>
-    </w:p>
-    <w:p>
-      <w:pPr>
-        <w:jc w:val="both"/>
-      </w:pPr>
+        <w:t xml:space="preserve">User must have procured the InnoPhase Talaria TWO evaluation board, and a USB cable to connect the evaluation board to the PC. Though this document specifically describes the use of </w:t>
+      </w:r>
+      <w:proofErr w:type="gramStart"/>
+      <w:r>
+        <w:t>the GUI</w:t>
+      </w:r>
+      <w:proofErr w:type="gramEnd"/>
+      <w:r>
+        <w:t xml:space="preserve"> on a Windows platform, the procedure is similar for Linux OS as well.</w:t>
+      </w:r>
+    </w:p>
+    <w:p>
       <w:r>
         <w:t xml:space="preserve">Application </w:t>
       </w:r>
@@ -75,7 +80,7 @@
         <w:pStyle w:val="Heading2"/>
       </w:pPr>
       <w:bookmarkStart w:id="4" w:name="_Toc142581352"/>
-      <w:bookmarkStart w:id="5" w:name="_Toc147501049"/>
+      <w:bookmarkStart w:id="5" w:name="_Toc149813282"/>
       <w:bookmarkStart w:id="6" w:name="_Toc116902109"/>
       <w:r>
         <w:t>Using</w:t>
@@ -245,6 +250,7 @@
               </w:rPr>
             </w:pPr>
             <w:proofErr w:type="spellStart"/>
+            <w:proofErr w:type="gramStart"/>
             <w:r>
               <w:rPr>
                 <w:rFonts w:ascii="Courier New" w:hAnsi="Courier New" w:cs="Courier New"/>
@@ -262,6 +268,7 @@
               </w:rPr>
               <w:t xml:space="preserve">  /</w:t>
             </w:r>
+            <w:proofErr w:type="gramEnd"/>
             <w:r>
               <w:rPr>
                 <w:rFonts w:ascii="Courier New" w:hAnsi="Courier New" w:cs="Courier New"/>
@@ -324,9 +331,17 @@
         <w:rPr>
           <w:rFonts w:cs="Arial"/>
         </w:rPr>
-        <w:t>freertos_sdk_x.y</w:t>
+        <w:t>freertos_sdk_</w:t>
+      </w:r>
+      <w:proofErr w:type="gramStart"/>
+      <w:r>
+        <w:rPr>
+          <w:rFonts w:cs="Arial"/>
+        </w:rPr>
+        <w:t>x.y</w:t>
       </w:r>
       <w:proofErr w:type="spellEnd"/>
+      <w:proofErr w:type="gramEnd"/>
       <w:r>
         <w:rPr>
           <w:rFonts w:cs="Arial"/>
@@ -405,7 +420,21 @@
         <w:rPr>
           <w:rFonts w:cs="Arial"/>
         </w:rPr>
-        <w:t xml:space="preserve"> rules and folder access permission to enable double click feature. Execute the following steps:</w:t>
+        <w:t xml:space="preserve"> rules and folder access permission to enable double click </w:t>
+      </w:r>
+      <w:proofErr w:type="gramStart"/>
+      <w:r>
+        <w:rPr>
+          <w:rFonts w:cs="Arial"/>
+        </w:rPr>
+        <w:t>feature</w:t>
+      </w:r>
+      <w:proofErr w:type="gramEnd"/>
+      <w:r>
+        <w:rPr>
+          <w:rFonts w:cs="Arial"/>
+        </w:rPr>
+        <w:t>. Execute the following steps:</w:t>
       </w:r>
     </w:p>
     <w:p>
@@ -484,6 +513,7 @@
         <w:t>/</w:t>
       </w:r>
       <w:proofErr w:type="spellStart"/>
+      <w:proofErr w:type="gramStart"/>
       <w:r>
         <w:rPr>
           <w:rFonts w:cs="Arial"/>
@@ -493,6 +523,7 @@
         <w:t>rules.d</w:t>
       </w:r>
       <w:proofErr w:type="spellEnd"/>
+      <w:proofErr w:type="gramEnd"/>
       <w:r>
         <w:rPr>
           <w:rFonts w:cs="Arial"/>
@@ -610,7 +641,16 @@
                 <w:sz w:val="20"/>
                 <w:szCs w:val="20"/>
               </w:rPr>
-              <w:t>SUBSYSTEMS==”</w:t>
+              <w:t>SUBSYSTEMS=</w:t>
+            </w:r>
+            <w:proofErr w:type="gramStart"/>
+            <w:r>
+              <w:rPr>
+                <w:rFonts w:ascii="Courier New" w:hAnsi="Courier New" w:cs="Courier New"/>
+                <w:sz w:val="20"/>
+                <w:szCs w:val="20"/>
+              </w:rPr>
+              <w:t>=”</w:t>
             </w:r>
             <w:proofErr w:type="spellStart"/>
             <w:r>
@@ -622,6 +662,7 @@
               <w:t>usb</w:t>
             </w:r>
             <w:proofErr w:type="spellEnd"/>
+            <w:proofErr w:type="gramEnd"/>
             <w:r>
               <w:rPr>
                 <w:rFonts w:ascii="Courier New" w:hAnsi="Courier New" w:cs="Courier New"/>
@@ -841,7 +882,7 @@
         <w:pStyle w:val="Heading2"/>
       </w:pPr>
       <w:bookmarkStart w:id="10" w:name="_Toc142581353"/>
-      <w:bookmarkStart w:id="11" w:name="_Toc147501050"/>
+      <w:bookmarkStart w:id="11" w:name="_Toc149813283"/>
       <w:r>
         <w:t xml:space="preserve">Microsoft Visual C++ Redistributable </w:t>
       </w:r>
@@ -866,7 +907,11 @@
         <w:t xml:space="preserve">Redistributable </w:t>
       </w:r>
       <w:r>
-        <w:t xml:space="preserve">software package is a prerequisite for Windows platform to run the application  </w:t>
+        <w:t xml:space="preserve">software package is a prerequisite for Windows platform to run the </w:t>
+      </w:r>
+      <w:proofErr w:type="gramStart"/>
+      <w:r>
+        <w:t xml:space="preserve">application  </w:t>
       </w:r>
       <w:r>
         <w:rPr>
@@ -880,6 +925,7 @@
         </w:rPr>
         <w:t>.exe</w:t>
       </w:r>
+      <w:proofErr w:type="gramEnd"/>
       <w:r>
         <w:t xml:space="preserve"> successfully</w:t>
       </w:r>
@@ -939,7 +985,7 @@
         </w:rPr>
         <w:lastRenderedPageBreak/>
         <w:drawing>
-          <wp:inline distT="0" distB="0" distL="0" distR="0" wp14:anchorId="7A105712" wp14:editId="5FE941AD">
+          <wp:inline distT="0" distB="0" distL="0" distR="0" wp14:anchorId="1F37ED50" wp14:editId="3F97CBF0">
             <wp:extent cx="4320000" cy="1652272"/>
             <wp:effectExtent l="19050" t="19050" r="23495" b="24130"/>
             <wp:docPr id="12" name="Picture 12"/>
@@ -987,7 +1033,7 @@
       </w:pPr>
       <w:bookmarkStart w:id="12" w:name="_Ref95926504"/>
       <w:bookmarkStart w:id="13" w:name="_Toc116902036"/>
-      <w:bookmarkStart w:id="14" w:name="_Toc147500989"/>
+      <w:bookmarkStart w:id="14" w:name="_Toc149813310"/>
       <w:r>
         <w:t xml:space="preserve">Figure </w:t>
       </w:r>
@@ -1028,7 +1074,7 @@
         <w:pStyle w:val="Heading2"/>
       </w:pPr>
       <w:bookmarkStart w:id="15" w:name="_Toc142581354"/>
-      <w:bookmarkStart w:id="16" w:name="_Toc147501051"/>
+      <w:bookmarkStart w:id="16" w:name="_Toc149813284"/>
       <w:r>
         <w:t>Driver Installation for Windows OS</w:t>
       </w:r>
@@ -1076,8 +1122,13 @@
       <w:pPr>
         <w:jc w:val="both"/>
       </w:pPr>
-      <w:r>
-        <w:t xml:space="preserve">Download tool comes with an option of </w:t>
+      <w:proofErr w:type="gramStart"/>
+      <w:r>
+        <w:t>Download</w:t>
+      </w:r>
+      <w:proofErr w:type="gramEnd"/>
+      <w:r>
+        <w:t xml:space="preserve"> tool comes with an option of </w:t>
       </w:r>
       <w:r>
         <w:rPr>
@@ -1239,7 +1290,15 @@
         <w:fldChar w:fldCharType="end"/>
       </w:r>
       <w:r>
-        <w:t xml:space="preserve">. Each unwanted drives will require a separate </w:t>
+        <w:t xml:space="preserve">. Each unwanted </w:t>
+      </w:r>
+      <w:proofErr w:type="gramStart"/>
+      <w:r>
+        <w:t>drives</w:t>
+      </w:r>
+      <w:proofErr w:type="gramEnd"/>
+      <w:r>
+        <w:t xml:space="preserve"> will require a separate </w:t>
       </w:r>
       <w:r>
         <w:rPr>
@@ -1321,8 +1380,13 @@
       <w:r>
         <w:fldChar w:fldCharType="end"/>
       </w:r>
-      <w:r>
-        <w:t>), and might get completed with a pop-up message “</w:t>
+      <w:proofErr w:type="gramStart"/>
+      <w:r>
+        <w:t>), and</w:t>
+      </w:r>
+      <w:proofErr w:type="gramEnd"/>
+      <w:r>
+        <w:t xml:space="preserve"> might get completed with a pop-up message “</w:t>
       </w:r>
       <w:r>
         <w:rPr>
@@ -1466,7 +1530,7 @@
         </w:rPr>
         <w:lastRenderedPageBreak/>
         <w:drawing>
-          <wp:anchor distT="0" distB="0" distL="114300" distR="114300" simplePos="0" relativeHeight="251659264" behindDoc="0" locked="0" layoutInCell="1" allowOverlap="1" wp14:anchorId="128978AB" wp14:editId="3EE70466">
+          <wp:anchor distT="0" distB="0" distL="114300" distR="114300" simplePos="0" relativeHeight="251659264" behindDoc="0" locked="0" layoutInCell="1" allowOverlap="1" wp14:anchorId="3D7780AB" wp14:editId="2C8FE8BA">
             <wp:simplePos x="0" y="0"/>
             <wp:positionH relativeFrom="column">
               <wp:posOffset>2369820</wp:posOffset>
@@ -1538,7 +1602,7 @@
           <w:noProof/>
         </w:rPr>
         <w:drawing>
-          <wp:inline distT="0" distB="0" distL="0" distR="0" wp14:anchorId="3FA09373" wp14:editId="0E4566D1">
+          <wp:inline distT="0" distB="0" distL="0" distR="0" wp14:anchorId="27E001C9" wp14:editId="57B14A2B">
             <wp:extent cx="4320000" cy="2286778"/>
             <wp:effectExtent l="19050" t="19050" r="23495" b="18415"/>
             <wp:docPr id="25" name="Picture 25"/>
@@ -1609,7 +1673,7 @@
       </w:pPr>
       <w:bookmarkStart w:id="17" w:name="_Ref110517324"/>
       <w:bookmarkStart w:id="18" w:name="_Toc116902037"/>
-      <w:bookmarkStart w:id="19" w:name="_Toc147500990"/>
+      <w:bookmarkStart w:id="19" w:name="_Toc149813311"/>
       <w:r>
         <w:t xml:space="preserve">Figure </w:t>
       </w:r>
@@ -1749,7 +1813,7 @@
           <w:noProof/>
         </w:rPr>
         <w:drawing>
-          <wp:inline distT="0" distB="0" distL="0" distR="0" wp14:anchorId="178610B5" wp14:editId="0D3BACC0">
+          <wp:inline distT="0" distB="0" distL="0" distR="0" wp14:anchorId="47773EC5" wp14:editId="44AFDBAA">
             <wp:extent cx="4319389" cy="506730"/>
             <wp:effectExtent l="19050" t="19050" r="24130" b="26670"/>
             <wp:docPr id="10" name="Picture 10"/>
@@ -1820,7 +1884,7 @@
       </w:pPr>
       <w:bookmarkStart w:id="20" w:name="_Ref110517344"/>
       <w:bookmarkStart w:id="21" w:name="_Toc116902038"/>
-      <w:bookmarkStart w:id="22" w:name="_Toc147500991"/>
+      <w:bookmarkStart w:id="22" w:name="_Toc149813312"/>
       <w:r>
         <w:t xml:space="preserve">Figure </w:t>
       </w:r>
@@ -1916,7 +1980,7 @@
           <w:noProof/>
         </w:rPr>
         <w:drawing>
-          <wp:inline distT="0" distB="0" distL="0" distR="0" wp14:anchorId="455EEFAE" wp14:editId="661DCD4F">
+          <wp:inline distT="0" distB="0" distL="0" distR="0" wp14:anchorId="298AE944" wp14:editId="5123ADBE">
             <wp:extent cx="4439027" cy="3387090"/>
             <wp:effectExtent l="19050" t="19050" r="19050" b="22860"/>
             <wp:docPr id="5" name="Picture 5"/>
@@ -1971,7 +2035,7 @@
       <w:bookmarkStart w:id="23" w:name="_Ref84927777"/>
       <w:bookmarkStart w:id="24" w:name="_Ref84927767"/>
       <w:bookmarkStart w:id="25" w:name="_Toc116902039"/>
-      <w:bookmarkStart w:id="26" w:name="_Toc147500992"/>
+      <w:bookmarkStart w:id="26" w:name="_Toc149813313"/>
       <w:r>
         <w:t xml:space="preserve">Figure </w:t>
       </w:r>
@@ -2026,7 +2090,7 @@
           <w:noProof/>
         </w:rPr>
         <w:drawing>
-          <wp:inline distT="0" distB="0" distL="0" distR="0" wp14:anchorId="205A4D82" wp14:editId="435C26BA">
+          <wp:inline distT="0" distB="0" distL="0" distR="0" wp14:anchorId="60CD3C45" wp14:editId="3C8E12A3">
             <wp:extent cx="4429072" cy="2465070"/>
             <wp:effectExtent l="19050" t="19050" r="10160" b="11430"/>
             <wp:docPr id="15" name="Picture 15" descr="Graphical user interface, application&#10;&#10;Description automatically generated"/>
@@ -2081,7 +2145,7 @@
       <w:bookmarkStart w:id="27" w:name="_Ref89429965"/>
       <w:bookmarkStart w:id="28" w:name="_Ref89429956"/>
       <w:bookmarkStart w:id="29" w:name="_Toc116902040"/>
-      <w:bookmarkStart w:id="30" w:name="_Toc147500993"/>
+      <w:bookmarkStart w:id="30" w:name="_Toc149813314"/>
       <w:r>
         <w:t xml:space="preserve">Figure </w:t>
       </w:r>
@@ -2122,7 +2186,11 @@
       </w:r>
       <w:proofErr w:type="spellEnd"/>
       <w:r>
-        <w:t xml:space="preserve"> driver</w:t>
+        <w:t xml:space="preserve"> </w:t>
+      </w:r>
+      <w:proofErr w:type="gramStart"/>
+      <w:r>
+        <w:t>driver</w:t>
       </w:r>
       <w:bookmarkEnd w:id="28"/>
       <w:r>
@@ -2130,6 +2198,7 @@
       </w:r>
       <w:bookmarkEnd w:id="29"/>
       <w:bookmarkEnd w:id="30"/>
+      <w:proofErr w:type="gramEnd"/>
     </w:p>
     <w:p>
       <w:pPr>
@@ -2137,7 +2206,15 @@
         <w:jc w:val="both"/>
       </w:pPr>
       <w:r>
-        <w:t xml:space="preserve">In case the driver installation using the Download Tool is not successful, the user can manually install the driver by following the instructions provided in section: </w:t>
+        <w:t xml:space="preserve">In case the driver installation using the </w:t>
+      </w:r>
+      <w:proofErr w:type="gramStart"/>
+      <w:r>
+        <w:t>Download</w:t>
+      </w:r>
+      <w:proofErr w:type="gramEnd"/>
+      <w:r>
+        <w:t xml:space="preserve"> Tool is not successful, the user can manually install the driver by following the instructions provided in section: </w:t>
       </w:r>
       <w:hyperlink w:anchor="_Installation_instructions_for" w:history="1">
         <w:r>
@@ -2203,7 +2280,6 @@
     </w:p>
     <w:p>
       <w:pPr>
-        <w:pStyle w:val="ListParagraph"/>
         <w:jc w:val="both"/>
       </w:pPr>
     </w:p>

</xml_diff>